<commit_message>
Update Computação em Nuvem Somativa - 2.docx
</commit_message>
<xml_diff>
--- a/Computação em Nuvem Somativa - 2.docx
+++ b/Computação em Nuvem Somativa - 2.docx
@@ -2413,6 +2413,9 @@
     <w:p/>
     <w:p>
       <w:r>
+        <w:rPr>
+          <w:noProof/>
+        </w:rPr>
         <w:drawing>
           <wp:inline distT="0" distB="0" distL="0" distR="0" wp14:anchorId="4644A997" wp14:editId="5FB00908">
             <wp:extent cx="5400040" cy="3082925"/>
@@ -2455,6 +2458,9 @@
     <w:p/>
     <w:p>
       <w:r>
+        <w:rPr>
+          <w:noProof/>
+        </w:rPr>
         <w:drawing>
           <wp:inline distT="0" distB="0" distL="0" distR="0" wp14:anchorId="56FAB746" wp14:editId="06584701">
             <wp:extent cx="5400040" cy="2635250"/>
@@ -2496,6 +2502,9 @@
     <w:p/>
     <w:p>
       <w:r>
+        <w:rPr>
+          <w:noProof/>
+        </w:rPr>
         <w:lastRenderedPageBreak/>
         <w:drawing>
           <wp:inline distT="0" distB="0" distL="0" distR="0" wp14:anchorId="5912B962" wp14:editId="1E830236">
@@ -2537,6 +2546,9 @@
     <w:p/>
     <w:p>
       <w:r>
+        <w:rPr>
+          <w:noProof/>
+        </w:rPr>
         <w:lastRenderedPageBreak/>
         <w:drawing>
           <wp:inline distT="0" distB="0" distL="0" distR="0" wp14:anchorId="714D9AC5" wp14:editId="46DC2608">
@@ -2581,6 +2593,9 @@
     <w:p/>
     <w:p>
       <w:r>
+        <w:rPr>
+          <w:noProof/>
+        </w:rPr>
         <w:lastRenderedPageBreak/>
         <w:drawing>
           <wp:inline distT="0" distB="0" distL="0" distR="0" wp14:anchorId="443492FB" wp14:editId="791CD1B1">
@@ -2622,6 +2637,9 @@
     <w:p/>
     <w:p>
       <w:r>
+        <w:rPr>
+          <w:noProof/>
+        </w:rPr>
         <w:lastRenderedPageBreak/>
         <w:drawing>
           <wp:inline distT="0" distB="0" distL="0" distR="0" wp14:anchorId="61F6D49E" wp14:editId="6C41AA4F">
@@ -2660,6 +2678,413 @@
         </w:drawing>
       </w:r>
     </w:p>
+    <w:p/>
+    <w:p/>
+    <w:p/>
+    <w:p>
+      <w:r>
+        <w:lastRenderedPageBreak/>
+        <w:drawing>
+          <wp:inline distT="0" distB="0" distL="0" distR="0" wp14:anchorId="7ECF436E" wp14:editId="1C282339">
+            <wp:extent cx="5400040" cy="5501640"/>
+            <wp:effectExtent l="0" t="0" r="0" b="3810"/>
+            <wp:docPr id="956681621" name="Imagem 1" descr="Interface gráfica do usuário, Texto, Aplicativo&#10;&#10;O conteúdo gerado por IA pode estar incorreto."/>
+            <wp:cNvGraphicFramePr>
+              <a:graphicFrameLocks xmlns:a="http://schemas.openxmlformats.org/drawingml/2006/main" noChangeAspect="1"/>
+            </wp:cNvGraphicFramePr>
+            <a:graphic xmlns:a="http://schemas.openxmlformats.org/drawingml/2006/main">
+              <a:graphicData uri="http://schemas.openxmlformats.org/drawingml/2006/picture">
+                <pic:pic xmlns:pic="http://schemas.openxmlformats.org/drawingml/2006/picture">
+                  <pic:nvPicPr>
+                    <pic:cNvPr id="956681621" name="Imagem 1" descr="Interface gráfica do usuário, Texto, Aplicativo&#10;&#10;O conteúdo gerado por IA pode estar incorreto."/>
+                    <pic:cNvPicPr/>
+                  </pic:nvPicPr>
+                  <pic:blipFill>
+                    <a:blip r:embed="rId50"/>
+                    <a:stretch>
+                      <a:fillRect/>
+                    </a:stretch>
+                  </pic:blipFill>
+                  <pic:spPr>
+                    <a:xfrm>
+                      <a:off x="0" y="0"/>
+                      <a:ext cx="5400040" cy="5501640"/>
+                    </a:xfrm>
+                    <a:prstGeom prst="rect">
+                      <a:avLst/>
+                    </a:prstGeom>
+                  </pic:spPr>
+                </pic:pic>
+              </a:graphicData>
+            </a:graphic>
+          </wp:inline>
+        </w:drawing>
+      </w:r>
+    </w:p>
+    <w:p/>
+    <w:p>
+      <w:r>
+        <w:lastRenderedPageBreak/>
+        <w:drawing>
+          <wp:inline distT="0" distB="0" distL="0" distR="0" wp14:anchorId="70946697" wp14:editId="2341EB26">
+            <wp:extent cx="5400040" cy="4034155"/>
+            <wp:effectExtent l="0" t="0" r="0" b="4445"/>
+            <wp:docPr id="600078804" name="Imagem 1" descr="Interface gráfica do usuário, Texto, Aplicativo, Email&#10;&#10;O conteúdo gerado por IA pode estar incorreto."/>
+            <wp:cNvGraphicFramePr>
+              <a:graphicFrameLocks xmlns:a="http://schemas.openxmlformats.org/drawingml/2006/main" noChangeAspect="1"/>
+            </wp:cNvGraphicFramePr>
+            <a:graphic xmlns:a="http://schemas.openxmlformats.org/drawingml/2006/main">
+              <a:graphicData uri="http://schemas.openxmlformats.org/drawingml/2006/picture">
+                <pic:pic xmlns:pic="http://schemas.openxmlformats.org/drawingml/2006/picture">
+                  <pic:nvPicPr>
+                    <pic:cNvPr id="600078804" name="Imagem 1" descr="Interface gráfica do usuário, Texto, Aplicativo, Email&#10;&#10;O conteúdo gerado por IA pode estar incorreto."/>
+                    <pic:cNvPicPr/>
+                  </pic:nvPicPr>
+                  <pic:blipFill>
+                    <a:blip r:embed="rId51"/>
+                    <a:stretch>
+                      <a:fillRect/>
+                    </a:stretch>
+                  </pic:blipFill>
+                  <pic:spPr>
+                    <a:xfrm>
+                      <a:off x="0" y="0"/>
+                      <a:ext cx="5400040" cy="4034155"/>
+                    </a:xfrm>
+                    <a:prstGeom prst="rect">
+                      <a:avLst/>
+                    </a:prstGeom>
+                  </pic:spPr>
+                </pic:pic>
+              </a:graphicData>
+            </a:graphic>
+          </wp:inline>
+        </w:drawing>
+      </w:r>
+    </w:p>
+    <w:p/>
+    <w:p/>
+    <w:p>
+      <w:r>
+        <w:drawing>
+          <wp:inline distT="0" distB="0" distL="0" distR="0" wp14:anchorId="3368B0DF" wp14:editId="52065D1C">
+            <wp:extent cx="5400040" cy="3707130"/>
+            <wp:effectExtent l="0" t="0" r="0" b="7620"/>
+            <wp:docPr id="729612564" name="Imagem 1" descr="Interface gráfica do usuário, Texto, Aplicativo, Email&#10;&#10;O conteúdo gerado por IA pode estar incorreto."/>
+            <wp:cNvGraphicFramePr>
+              <a:graphicFrameLocks xmlns:a="http://schemas.openxmlformats.org/drawingml/2006/main" noChangeAspect="1"/>
+            </wp:cNvGraphicFramePr>
+            <a:graphic xmlns:a="http://schemas.openxmlformats.org/drawingml/2006/main">
+              <a:graphicData uri="http://schemas.openxmlformats.org/drawingml/2006/picture">
+                <pic:pic xmlns:pic="http://schemas.openxmlformats.org/drawingml/2006/picture">
+                  <pic:nvPicPr>
+                    <pic:cNvPr id="729612564" name="Imagem 1" descr="Interface gráfica do usuário, Texto, Aplicativo, Email&#10;&#10;O conteúdo gerado por IA pode estar incorreto."/>
+                    <pic:cNvPicPr/>
+                  </pic:nvPicPr>
+                  <pic:blipFill>
+                    <a:blip r:embed="rId52"/>
+                    <a:stretch>
+                      <a:fillRect/>
+                    </a:stretch>
+                  </pic:blipFill>
+                  <pic:spPr>
+                    <a:xfrm>
+                      <a:off x="0" y="0"/>
+                      <a:ext cx="5400040" cy="3707130"/>
+                    </a:xfrm>
+                    <a:prstGeom prst="rect">
+                      <a:avLst/>
+                    </a:prstGeom>
+                  </pic:spPr>
+                </pic:pic>
+              </a:graphicData>
+            </a:graphic>
+          </wp:inline>
+        </w:drawing>
+      </w:r>
+    </w:p>
+    <w:p/>
+    <w:p/>
+    <w:p>
+      <w:r>
+        <w:drawing>
+          <wp:inline distT="0" distB="0" distL="0" distR="0" wp14:anchorId="019CBAF5" wp14:editId="7C33629D">
+            <wp:extent cx="5400040" cy="4514215"/>
+            <wp:effectExtent l="0" t="0" r="0" b="635"/>
+            <wp:docPr id="1516708239" name="Imagem 1" descr="Interface gráfica do usuário, Texto, Aplicativo, Email&#10;&#10;O conteúdo gerado por IA pode estar incorreto."/>
+            <wp:cNvGraphicFramePr>
+              <a:graphicFrameLocks xmlns:a="http://schemas.openxmlformats.org/drawingml/2006/main" noChangeAspect="1"/>
+            </wp:cNvGraphicFramePr>
+            <a:graphic xmlns:a="http://schemas.openxmlformats.org/drawingml/2006/main">
+              <a:graphicData uri="http://schemas.openxmlformats.org/drawingml/2006/picture">
+                <pic:pic xmlns:pic="http://schemas.openxmlformats.org/drawingml/2006/picture">
+                  <pic:nvPicPr>
+                    <pic:cNvPr id="1516708239" name="Imagem 1" descr="Interface gráfica do usuário, Texto, Aplicativo, Email&#10;&#10;O conteúdo gerado por IA pode estar incorreto."/>
+                    <pic:cNvPicPr/>
+                  </pic:nvPicPr>
+                  <pic:blipFill>
+                    <a:blip r:embed="rId53"/>
+                    <a:stretch>
+                      <a:fillRect/>
+                    </a:stretch>
+                  </pic:blipFill>
+                  <pic:spPr>
+                    <a:xfrm>
+                      <a:off x="0" y="0"/>
+                      <a:ext cx="5400040" cy="4514215"/>
+                    </a:xfrm>
+                    <a:prstGeom prst="rect">
+                      <a:avLst/>
+                    </a:prstGeom>
+                  </pic:spPr>
+                </pic:pic>
+              </a:graphicData>
+            </a:graphic>
+          </wp:inline>
+        </w:drawing>
+      </w:r>
+    </w:p>
+    <w:p/>
+    <w:p>
+      <w:r>
+        <w:drawing>
+          <wp:inline distT="0" distB="0" distL="0" distR="0" wp14:anchorId="1DFE41EC" wp14:editId="4A2B831E">
+            <wp:extent cx="5400040" cy="3589655"/>
+            <wp:effectExtent l="0" t="0" r="0" b="0"/>
+            <wp:docPr id="318077270" name="Imagem 1" descr="Interface gráfica do usuário, Texto, Aplicativo, Email&#10;&#10;O conteúdo gerado por IA pode estar incorreto."/>
+            <wp:cNvGraphicFramePr>
+              <a:graphicFrameLocks xmlns:a="http://schemas.openxmlformats.org/drawingml/2006/main" noChangeAspect="1"/>
+            </wp:cNvGraphicFramePr>
+            <a:graphic xmlns:a="http://schemas.openxmlformats.org/drawingml/2006/main">
+              <a:graphicData uri="http://schemas.openxmlformats.org/drawingml/2006/picture">
+                <pic:pic xmlns:pic="http://schemas.openxmlformats.org/drawingml/2006/picture">
+                  <pic:nvPicPr>
+                    <pic:cNvPr id="318077270" name="Imagem 1" descr="Interface gráfica do usuário, Texto, Aplicativo, Email&#10;&#10;O conteúdo gerado por IA pode estar incorreto."/>
+                    <pic:cNvPicPr/>
+                  </pic:nvPicPr>
+                  <pic:blipFill>
+                    <a:blip r:embed="rId54"/>
+                    <a:stretch>
+                      <a:fillRect/>
+                    </a:stretch>
+                  </pic:blipFill>
+                  <pic:spPr>
+                    <a:xfrm>
+                      <a:off x="0" y="0"/>
+                      <a:ext cx="5400040" cy="3589655"/>
+                    </a:xfrm>
+                    <a:prstGeom prst="rect">
+                      <a:avLst/>
+                    </a:prstGeom>
+                  </pic:spPr>
+                </pic:pic>
+              </a:graphicData>
+            </a:graphic>
+          </wp:inline>
+        </w:drawing>
+      </w:r>
+    </w:p>
+    <w:p>
+      <w:r>
+        <w:lastRenderedPageBreak/>
+        <w:drawing>
+          <wp:inline distT="0" distB="0" distL="0" distR="0" wp14:anchorId="4A34DCB9" wp14:editId="048DFB8D">
+            <wp:extent cx="5400040" cy="3823970"/>
+            <wp:effectExtent l="0" t="0" r="0" b="5080"/>
+            <wp:docPr id="247884047" name="Imagem 1" descr="Interface gráfica do usuário, Aplicativo&#10;&#10;O conteúdo gerado por IA pode estar incorreto."/>
+            <wp:cNvGraphicFramePr>
+              <a:graphicFrameLocks xmlns:a="http://schemas.openxmlformats.org/drawingml/2006/main" noChangeAspect="1"/>
+            </wp:cNvGraphicFramePr>
+            <a:graphic xmlns:a="http://schemas.openxmlformats.org/drawingml/2006/main">
+              <a:graphicData uri="http://schemas.openxmlformats.org/drawingml/2006/picture">
+                <pic:pic xmlns:pic="http://schemas.openxmlformats.org/drawingml/2006/picture">
+                  <pic:nvPicPr>
+                    <pic:cNvPr id="247884047" name="Imagem 1" descr="Interface gráfica do usuário, Aplicativo&#10;&#10;O conteúdo gerado por IA pode estar incorreto."/>
+                    <pic:cNvPicPr/>
+                  </pic:nvPicPr>
+                  <pic:blipFill>
+                    <a:blip r:embed="rId55"/>
+                    <a:stretch>
+                      <a:fillRect/>
+                    </a:stretch>
+                  </pic:blipFill>
+                  <pic:spPr>
+                    <a:xfrm>
+                      <a:off x="0" y="0"/>
+                      <a:ext cx="5400040" cy="3823970"/>
+                    </a:xfrm>
+                    <a:prstGeom prst="rect">
+                      <a:avLst/>
+                    </a:prstGeom>
+                  </pic:spPr>
+                </pic:pic>
+              </a:graphicData>
+            </a:graphic>
+          </wp:inline>
+        </w:drawing>
+      </w:r>
+    </w:p>
+    <w:p/>
+    <w:p>
+      <w:r>
+        <w:lastRenderedPageBreak/>
+        <w:drawing>
+          <wp:inline distT="0" distB="0" distL="0" distR="0" wp14:anchorId="7F11C4A0" wp14:editId="32E95A36">
+            <wp:extent cx="5400040" cy="5241290"/>
+            <wp:effectExtent l="0" t="0" r="0" b="0"/>
+            <wp:docPr id="2074454282" name="Imagem 1" descr="Interface gráfica do usuário&#10;&#10;O conteúdo gerado por IA pode estar incorreto."/>
+            <wp:cNvGraphicFramePr>
+              <a:graphicFrameLocks xmlns:a="http://schemas.openxmlformats.org/drawingml/2006/main" noChangeAspect="1"/>
+            </wp:cNvGraphicFramePr>
+            <a:graphic xmlns:a="http://schemas.openxmlformats.org/drawingml/2006/main">
+              <a:graphicData uri="http://schemas.openxmlformats.org/drawingml/2006/picture">
+                <pic:pic xmlns:pic="http://schemas.openxmlformats.org/drawingml/2006/picture">
+                  <pic:nvPicPr>
+                    <pic:cNvPr id="2074454282" name="Imagem 1" descr="Interface gráfica do usuário&#10;&#10;O conteúdo gerado por IA pode estar incorreto."/>
+                    <pic:cNvPicPr/>
+                  </pic:nvPicPr>
+                  <pic:blipFill>
+                    <a:blip r:embed="rId56"/>
+                    <a:stretch>
+                      <a:fillRect/>
+                    </a:stretch>
+                  </pic:blipFill>
+                  <pic:spPr>
+                    <a:xfrm>
+                      <a:off x="0" y="0"/>
+                      <a:ext cx="5400040" cy="5241290"/>
+                    </a:xfrm>
+                    <a:prstGeom prst="rect">
+                      <a:avLst/>
+                    </a:prstGeom>
+                  </pic:spPr>
+                </pic:pic>
+              </a:graphicData>
+            </a:graphic>
+          </wp:inline>
+        </w:drawing>
+      </w:r>
+    </w:p>
+    <w:p/>
+    <w:p/>
+    <w:p/>
+    <w:p>
+      <w:r>
+        <w:t>import pymssql</w:t>
+      </w:r>
+    </w:p>
+    <w:p>
+      <w:r>
+        <w:t>from urllib.parse import quote_plus</w:t>
+      </w:r>
+    </w:p>
+    <w:p/>
+    <w:p>
+      <w:r>
+        <w:t># Defina as informações de conexão</w:t>
+      </w:r>
+    </w:p>
+    <w:p>
+      <w:r>
+        <w:t>server = 'server-db-libcredito.database.windows.net'  # Exemplo: 'localhost' ou '192.168.1.1'</w:t>
+      </w:r>
+    </w:p>
+    <w:p>
+      <w:r>
+        <w:t>database = 'db-libcredito'  # Nome do seu banco de dados</w:t>
+      </w:r>
+    </w:p>
+    <w:p>
+      <w:r>
+        <w:t>username = 'deniseambrosio'  # Seu usuário do SQL Server</w:t>
+      </w:r>
+    </w:p>
+    <w:p>
+      <w:r>
+        <w:t>password = "&amp;'4#'!yUU&gt;4BXAb" # Sua senha do SQL Server</w:t>
+      </w:r>
+    </w:p>
+    <w:p/>
+    <w:p>
+      <w:r>
+        <w:lastRenderedPageBreak/>
+        <w:t># Conecte-se ao banco de dados</w:t>
+      </w:r>
+    </w:p>
+    <w:p>
+      <w:r>
+        <w:t>try:</w:t>
+      </w:r>
+    </w:p>
+    <w:p>
+      <w:r>
+        <w:t>    conn = pymssql.connect(server=server, user=username, password=password, database=database, )</w:t>
+      </w:r>
+    </w:p>
+    <w:p>
+      <w:r>
+        <w:t>    print("Conexão bem-sucedida!")</w:t>
+      </w:r>
+    </w:p>
+    <w:p/>
+    <w:p>
+      <w:r>
+        <w:t>    # Exemplo de execução de uma consulta</w:t>
+      </w:r>
+    </w:p>
+    <w:p>
+      <w:r>
+        <w:t>    cursor = conn.cursor()</w:t>
+      </w:r>
+    </w:p>
+    <w:p>
+      <w:r>
+        <w:t>    cursor.execute('SELECT * FROM sua_tabela')  # Substitua 'sua_tabela' pelo nome da sua tabela</w:t>
+      </w:r>
+    </w:p>
+    <w:p>
+      <w:r>
+        <w:t>    for row in cursor.fetchall():</w:t>
+      </w:r>
+    </w:p>
+    <w:p>
+      <w:r>
+        <w:t>        print(row)</w:t>
+      </w:r>
+    </w:p>
+    <w:p/>
+    <w:p>
+      <w:r>
+        <w:t>except Exception as e:</w:t>
+      </w:r>
+    </w:p>
+    <w:p>
+      <w:r>
+        <w:t>    print(f"Erro ao conectar: {e}")</w:t>
+      </w:r>
+    </w:p>
+    <w:p/>
+    <w:p>
+      <w:r>
+        <w:t># Não se esqueça de fechar a conexão depois de usá-la</w:t>
+      </w:r>
+    </w:p>
+    <w:p>
+      <w:r>
+        <w:t>finally:</w:t>
+      </w:r>
+    </w:p>
+    <w:p>
+      <w:r>
+        <w:t>    if 'conn' in locals():</w:t>
+      </w:r>
+    </w:p>
+    <w:p>
+      <w:r>
+        <w:t>        conn.close()</w:t>
+      </w:r>
+    </w:p>
+    <w:p/>
     <w:sectPr>
       <w:pgSz w:w="11906" w:h="16838"/>
       <w:pgMar w:top="1417" w:right="1701" w:bottom="1417" w:left="1701" w:header="708" w:footer="708" w:gutter="0"/>
@@ -3522,7 +3947,6 @@
   <w:style w:type="character" w:default="1" w:styleId="Fontepargpadro">
     <w:name w:val="Default Paragraph Font"/>
     <w:uiPriority w:val="1"/>
-    <w:semiHidden/>
     <w:unhideWhenUsed/>
   </w:style>
   <w:style w:type="table" w:default="1" w:styleId="Tabelanormal">

</xml_diff>